<commit_message>
update manuscript and some figures on Aug12
</commit_message>
<xml_diff>
--- a/ms-2025-07-17.docx
+++ b/ms-2025-07-17.docx
@@ -545,16 +545,8 @@
         <w:rPr>
           <w:rFonts w:ascii="Times New Roman" w:hAnsi="Times New Roman" w:cs="Times New Roman"/>
         </w:rPr>
-        <w:t xml:space="preserve"> Centre for Computational Biology, Duke–NUS Medical School, 169857 </w:t>
-      </w:r>
-      <w:proofErr w:type="gramStart"/>
-      <w:r>
-        <w:rPr>
-          <w:rFonts w:ascii="Times New Roman" w:hAnsi="Times New Roman" w:cs="Times New Roman"/>
-        </w:rPr>
-        <w:t>Singapore;</w:t>
-      </w:r>
-      <w:proofErr w:type="gramEnd"/>
+        <w:t xml:space="preserve"> Centre for Computational Biology, Duke–NUS Medical School, 169857 Singapore;</w:t>
+      </w:r>
     </w:p>
     <w:p>
       <w:pPr>
@@ -573,21 +565,7 @@
         <w:rPr>
           <w:rFonts w:ascii="Times New Roman" w:hAnsi="Times New Roman" w:cs="Times New Roman"/>
         </w:rPr>
-        <w:t xml:space="preserve"> Programme in Cancer and Stem Cell Biology, Duke University–National University of Singapore Medical School (Duke–NUS Medical School), 169857 </w:t>
-      </w:r>
-      <w:proofErr w:type="gramStart"/>
-      <w:r>
-        <w:rPr>
-          <w:rFonts w:ascii="Times New Roman" w:hAnsi="Times New Roman" w:cs="Times New Roman"/>
-        </w:rPr>
-        <w:t>Singapore;</w:t>
-      </w:r>
-      <w:proofErr w:type="gramEnd"/>
-      <w:r>
-        <w:rPr>
-          <w:rFonts w:ascii="Times New Roman" w:hAnsi="Times New Roman" w:cs="Times New Roman"/>
-        </w:rPr>
-        <w:t xml:space="preserve">  </w:t>
+        <w:t xml:space="preserve"> Programme in Cancer and Stem Cell Biology, Duke University–National University of Singapore Medical School (Duke–NUS Medical School), 169857 Singapore;  </w:t>
       </w:r>
     </w:p>
     <w:p>
@@ -1918,35 +1896,16 @@
           <w:sz w:val="24"/>
           <w:szCs w:val="24"/>
         </w:rPr>
-        <w:t xml:space="preserve">defective </w:t>
-      </w:r>
-      <w:proofErr w:type="gramStart"/>
-      <w:r>
-        <w:rPr>
-          <w:rFonts w:ascii="Times New Roman" w:hAnsi="Times New Roman" w:cs="Times New Roman" w:hint="eastAsia"/>
-          <w:sz w:val="24"/>
-          <w:szCs w:val="24"/>
-        </w:rPr>
-        <w:t>MMR</w:t>
-      </w:r>
-      <w:r>
-        <w:rPr>
-          <w:rFonts w:ascii="Times New Roman" w:hAnsi="Times New Roman" w:cs="Times New Roman"/>
-          <w:sz w:val="24"/>
-          <w:szCs w:val="24"/>
-        </w:rPr>
-        <w:t>, and</w:t>
-      </w:r>
-      <w:proofErr w:type="gramEnd"/>
-      <w:r>
-        <w:rPr>
-          <w:rFonts w:ascii="Times New Roman" w:hAnsi="Times New Roman" w:cs="Times New Roman"/>
-          <w:sz w:val="24"/>
-          <w:szCs w:val="24"/>
-        </w:rPr>
-        <w:t xml:space="preserve"> </w:t>
-      </w:r>
-      <w:proofErr w:type="gramStart"/>
+        <w:t>defective MMR</w:t>
+      </w:r>
+      <w:r>
+        <w:rPr>
+          <w:rFonts w:ascii="Times New Roman" w:hAnsi="Times New Roman" w:cs="Times New Roman"/>
+          <w:sz w:val="24"/>
+          <w:szCs w:val="24"/>
+        </w:rPr>
+        <w:t xml:space="preserve">, and </w:t>
+      </w:r>
       <w:r>
         <w:rPr>
           <w:rFonts w:ascii="Times New Roman" w:hAnsi="Times New Roman" w:cs="Times New Roman"/>
@@ -1955,7 +1914,6 @@
         </w:rPr>
         <w:t>has provided</w:t>
       </w:r>
-      <w:proofErr w:type="gramEnd"/>
       <w:r>
         <w:rPr>
           <w:rFonts w:ascii="Times New Roman" w:hAnsi="Times New Roman" w:cs="Times New Roman"/>
@@ -5161,13 +5119,13 @@
       </w:r>
       <w:r>
         <w:rPr>
-          <w:rFonts w:ascii="Times New Roman" w:hAnsi="Times New Roman" w:cs="Times New Roman" w:hint="eastAsia"/>
+          <w:rFonts w:ascii="Times New Roman" w:hAnsi="Times New Roman" w:cs="Times New Roman"/>
           <w:sz w:val="24"/>
           <w:szCs w:val="24"/>
           <w:highlight w:val="yellow"/>
           <w:rPrChange w:id="109" w:author="Steve Rozen, Ph.D." w:date="2025-07-17T20:19:00Z" w16du:dateUtc="2025-07-18T00:19:00Z">
             <w:rPr>
-              <w:rFonts w:ascii="Times New Roman" w:hAnsi="Times New Roman" w:cs="Times New Roman" w:hint="eastAsia"/>
+              <w:rFonts w:ascii="Times New Roman" w:hAnsi="Times New Roman" w:cs="Times New Roman"/>
               <w:sz w:val="24"/>
               <w:szCs w:val="24"/>
             </w:rPr>
@@ -5785,25 +5743,7 @@
           <w:sz w:val="24"/>
           <w:szCs w:val="24"/>
         </w:rPr>
-        <w:t xml:space="preserve"> mutational signatures, </w:t>
-      </w:r>
-      <w:proofErr w:type="gramStart"/>
-      <w:r>
-        <w:rPr>
-          <w:rFonts w:ascii="Times New Roman" w:hAnsi="Times New Roman" w:cs="Times New Roman"/>
-          <w:sz w:val="24"/>
-          <w:szCs w:val="24"/>
-        </w:rPr>
-        <w:t>comprehensively</w:t>
-      </w:r>
-      <w:proofErr w:type="gramEnd"/>
-      <w:r>
-        <w:rPr>
-          <w:rFonts w:ascii="Times New Roman" w:hAnsi="Times New Roman" w:cs="Times New Roman"/>
-          <w:sz w:val="24"/>
-          <w:szCs w:val="24"/>
-        </w:rPr>
-        <w:t xml:space="preserve"> contributions to key cancer genes, as well as their replication timing, replication strand bias, and genic versus intergenic distributions.</w:t>
+        <w:t xml:space="preserve"> mutational signatures, comprehensively contributions to key cancer genes, as well as their replication timing, replication strand bias, and genic versus intergenic distributions.</w:t>
       </w:r>
     </w:p>
     <w:p>
@@ -5851,22 +5791,8 @@
           <w:sz w:val="24"/>
           <w:szCs w:val="24"/>
         </w:rPr>
-        <w:t xml:space="preserve">De </w:t>
-      </w:r>
-      <w:proofErr w:type="gramStart"/>
-      <w:r>
-        <w:rPr>
-          <w:rFonts w:ascii="Times New Roman" w:hAnsi="Times New Roman" w:cs="Times New Roman"/>
-          <w:b/>
-          <w:bCs/>
-          <w:i/>
-          <w:iCs/>
-          <w:sz w:val="24"/>
-          <w:szCs w:val="24"/>
-        </w:rPr>
-        <w:t>novo</w:t>
-      </w:r>
-      <w:proofErr w:type="gramEnd"/>
+        <w:t>De novo</w:t>
+      </w:r>
       <w:r>
         <w:rPr>
           <w:rFonts w:ascii="Times New Roman" w:hAnsi="Times New Roman" w:cs="Times New Roman"/>
@@ -6758,25 +6684,7 @@
           <w:sz w:val="24"/>
           <w:szCs w:val="24"/>
         </w:rPr>
-        <w:t xml:space="preserve">9 signatures </w:t>
-      </w:r>
-      <w:proofErr w:type="gramStart"/>
-      <w:r>
-        <w:rPr>
-          <w:rFonts w:ascii="Times New Roman" w:hAnsi="Times New Roman" w:cs="Times New Roman"/>
-          <w:sz w:val="24"/>
-          <w:szCs w:val="24"/>
-        </w:rPr>
-        <w:t>mapped</w:t>
-      </w:r>
-      <w:proofErr w:type="gramEnd"/>
-      <w:r>
-        <w:rPr>
-          <w:rFonts w:ascii="Times New Roman" w:hAnsi="Times New Roman" w:cs="Times New Roman"/>
-          <w:sz w:val="24"/>
-          <w:szCs w:val="24"/>
-        </w:rPr>
-        <w:t xml:space="preserve"> to a single </w:t>
+        <w:t xml:space="preserve">9 signatures mapped to a single </w:t>
       </w:r>
       <w:r>
         <w:rPr>
@@ -7395,25 +7303,7 @@
           <w:sz w:val="24"/>
           <w:szCs w:val="24"/>
         </w:rPr>
-        <w:t xml:space="preserve"> the </w:t>
-      </w:r>
-      <w:proofErr w:type="gramStart"/>
-      <w:r>
-        <w:rPr>
-          <w:rFonts w:ascii="Times New Roman" w:hAnsi="Times New Roman" w:cs="Times New Roman"/>
-          <w:sz w:val="24"/>
-          <w:szCs w:val="24"/>
-        </w:rPr>
-        <w:t>depletion</w:t>
-      </w:r>
-      <w:proofErr w:type="gramEnd"/>
-      <w:r>
-        <w:rPr>
-          <w:rFonts w:ascii="Times New Roman" w:hAnsi="Times New Roman" w:cs="Times New Roman"/>
-          <w:sz w:val="24"/>
-          <w:szCs w:val="24"/>
-        </w:rPr>
-        <w:t xml:space="preserve"> 1 bp T across </w:t>
+        <w:t xml:space="preserve"> the depletion 1 bp T across </w:t>
       </w:r>
       <w:proofErr w:type="spellStart"/>
       <w:r>
@@ -9056,7 +8946,6 @@
           <w:szCs w:val="24"/>
         </w:rPr>
       </w:pPr>
-      <w:proofErr w:type="spellStart"/>
       <w:r>
         <w:rPr>
           <w:rFonts w:ascii="Times New Roman" w:hAnsi="Times New Roman" w:cs="Times New Roman" w:hint="eastAsia"/>
@@ -9065,18 +8954,7 @@
           <w:sz w:val="24"/>
           <w:szCs w:val="24"/>
         </w:rPr>
-        <w:t>Tophography</w:t>
-      </w:r>
-      <w:proofErr w:type="spellEnd"/>
-      <w:r>
-        <w:rPr>
-          <w:rFonts w:ascii="Times New Roman" w:hAnsi="Times New Roman" w:cs="Times New Roman" w:hint="eastAsia"/>
-          <w:b/>
-          <w:bCs/>
-          <w:sz w:val="24"/>
-          <w:szCs w:val="24"/>
-        </w:rPr>
-        <w:t xml:space="preserve"> of </w:t>
+        <w:t xml:space="preserve">Topography of </w:t>
       </w:r>
       <w:r>
         <w:rPr>
@@ -9718,23 +9596,13 @@
         </w:rPr>
         <w:t xml:space="preserve"> </w:t>
       </w:r>
-      <w:proofErr w:type="gramStart"/>
-      <w:r>
-        <w:rPr>
-          <w:rFonts w:ascii="Times New Roman" w:hAnsi="Times New Roman" w:cs="Times New Roman"/>
-          <w:sz w:val="24"/>
-          <w:szCs w:val="24"/>
-        </w:rPr>
-        <w:t>was</w:t>
-      </w:r>
-      <w:proofErr w:type="gramEnd"/>
-      <w:r>
-        <w:rPr>
-          <w:rFonts w:ascii="Times New Roman" w:hAnsi="Times New Roman" w:cs="Times New Roman"/>
-          <w:sz w:val="24"/>
-          <w:szCs w:val="24"/>
-        </w:rPr>
-        <w:t xml:space="preserve"> observed for</w:t>
+      <w:r>
+        <w:rPr>
+          <w:rFonts w:ascii="Times New Roman" w:hAnsi="Times New Roman" w:cs="Times New Roman"/>
+          <w:sz w:val="24"/>
+          <w:szCs w:val="24"/>
+        </w:rPr>
+        <w:t>was observed for</w:t>
       </w:r>
       <w:r>
         <w:rPr>
@@ -10357,16 +10225,7 @@
           <w:sz w:val="24"/>
           <w:szCs w:val="24"/>
         </w:rPr>
-        <w:t xml:space="preserve">ment in </w:t>
-      </w:r>
-      <w:proofErr w:type="gramStart"/>
-      <w:r>
-        <w:rPr>
-          <w:rFonts w:ascii="Times New Roman" w:hAnsi="Times New Roman" w:cs="Times New Roman"/>
-          <w:sz w:val="24"/>
-          <w:szCs w:val="24"/>
-        </w:rPr>
-        <w:t>early-</w:t>
+        <w:t>ment in early-</w:t>
       </w:r>
       <w:r>
         <w:rPr>
@@ -10376,7 +10235,6 @@
         </w:rPr>
         <w:t>replicating</w:t>
       </w:r>
-      <w:proofErr w:type="gramEnd"/>
       <w:r>
         <w:rPr>
           <w:rFonts w:ascii="Times New Roman" w:hAnsi="Times New Roman" w:cs="Times New Roman"/>
@@ -10994,23 +10852,13 @@
         </w:rPr>
         <w:t xml:space="preserve">COSMIC v3.4 catalogs seven SBS signatures linked to mismatch repair (MMR) deficiency—SBS6, SBS14, SBS15, SBS20, SBS21, SBS26, and SBS44—which often co-occur and exhibit overlapping mutation patterns (e.g., SBS44 and SBS20 share nearly identical C&gt;A profiles, while SBS6 and SBS15 both have a prominent CCG&gt;CTG peak). </w:t>
       </w:r>
-      <w:proofErr w:type="gramStart"/>
-      <w:r>
-        <w:rPr>
-          <w:rFonts w:ascii="Times New Roman" w:hAnsi="Times New Roman" w:cs="Times New Roman"/>
-          <w:sz w:val="24"/>
-          <w:szCs w:val="24"/>
-        </w:rPr>
-        <w:t>we</w:t>
-      </w:r>
-      <w:proofErr w:type="gramEnd"/>
-      <w:r>
-        <w:rPr>
-          <w:rFonts w:ascii="Times New Roman" w:hAnsi="Times New Roman" w:cs="Times New Roman"/>
-          <w:sz w:val="24"/>
-          <w:szCs w:val="24"/>
-        </w:rPr>
-        <w:t xml:space="preserve"> observed that H_ID33, H_ID37, and C_ID7 all display &gt;1 bp </w:t>
+      <w:r>
+        <w:rPr>
+          <w:rFonts w:ascii="Times New Roman" w:hAnsi="Times New Roman" w:cs="Times New Roman"/>
+          <w:sz w:val="24"/>
+          <w:szCs w:val="24"/>
+        </w:rPr>
+        <w:t xml:space="preserve">we observed that H_ID33, H_ID37, and C_ID7 all display &gt;1 bp </w:t>
       </w:r>
       <w:r>
         <w:rPr>
@@ -11019,25 +10867,7 @@
           <w:szCs w:val="24"/>
         </w:rPr>
         <w:lastRenderedPageBreak/>
-        <w:t xml:space="preserve">deletions at repeat </w:t>
-      </w:r>
-      <w:proofErr w:type="gramStart"/>
-      <w:r>
-        <w:rPr>
-          <w:rFonts w:ascii="Times New Roman" w:hAnsi="Times New Roman" w:cs="Times New Roman"/>
-          <w:sz w:val="24"/>
-          <w:szCs w:val="24"/>
-        </w:rPr>
-        <w:t>sequences, but</w:t>
-      </w:r>
-      <w:proofErr w:type="gramEnd"/>
-      <w:r>
-        <w:rPr>
-          <w:rFonts w:ascii="Times New Roman" w:hAnsi="Times New Roman" w:cs="Times New Roman"/>
-          <w:sz w:val="24"/>
-          <w:szCs w:val="24"/>
-        </w:rPr>
-        <w:t xml:space="preserve"> are associated with distinct indel types</w:t>
+        <w:t>deletions at repeat sequences, but are associated with distinct indel types</w:t>
       </w:r>
       <w:r>
         <w:rPr>
@@ -11887,25 +11717,7 @@
           <w:sz w:val="24"/>
           <w:szCs w:val="24"/>
         </w:rPr>
-        <w:t>). The primary peak predominantly represents the deletion of CT from 5’-CTCT-3’ (or AG from 5’-AGAG</w:t>
-      </w:r>
-      <w:proofErr w:type="gramStart"/>
-      <w:r>
-        <w:rPr>
-          <w:rFonts w:ascii="Times New Roman" w:hAnsi="Times New Roman" w:cs="Times New Roman"/>
-          <w:sz w:val="24"/>
-          <w:szCs w:val="24"/>
-        </w:rPr>
-        <w:t>-3</w:t>
-      </w:r>
-      <w:proofErr w:type="gramEnd"/>
-      <w:r>
-        <w:rPr>
-          <w:rFonts w:ascii="Times New Roman" w:hAnsi="Times New Roman" w:cs="Times New Roman"/>
-          <w:sz w:val="24"/>
-          <w:szCs w:val="24"/>
-        </w:rPr>
-        <w:t xml:space="preserve">’), as indicated by the extended sequence analysis of RNASEH2B-KO cell lines and </w:t>
+        <w:t xml:space="preserve">). The primary peak predominantly represents the deletion of CT from 5’-CTCT-3’ (or AG from 5’-AGAG-3’), as indicated by the extended sequence analysis of RNASEH2B-KO cell lines and </w:t>
       </w:r>
       <w:r>
         <w:rPr>
@@ -12143,11 +11955,29 @@
       </w:pPr>
       <w:r>
         <w:rPr>
-          <w:rFonts w:ascii="Times New Roman" w:hAnsi="Times New Roman" w:cs="Times New Roman"/>
-          <w:sz w:val="24"/>
-          <w:szCs w:val="24"/>
-        </w:rPr>
-        <w:t xml:space="preserve">Our extended sequence analysis reveals distinct sequence contexts: H_ID29 preferentially deletes CT/TC within tandem repeats, while a common NTNT motif is identified in microhomologies (Figure </w:t>
+          <w:rFonts w:ascii="Times New Roman" w:hAnsi="Times New Roman" w:cs="Times New Roman" w:hint="eastAsia"/>
+          <w:sz w:val="24"/>
+          <w:szCs w:val="24"/>
+        </w:rPr>
+        <w:t>The</w:t>
+      </w:r>
+      <w:ins w:id="113" w:author="Mo Liu" w:date="2025-08-12T15:11:00Z" w16du:dateUtc="2025-08-12T07:11:00Z">
+        <w:r>
+          <w:rPr>
+            <w:rFonts w:ascii="Times New Roman" w:hAnsi="Times New Roman" w:cs="Times New Roman" w:hint="eastAsia"/>
+            <w:sz w:val="24"/>
+            <w:szCs w:val="24"/>
+          </w:rPr>
+          <w:t xml:space="preserve"> </w:t>
+        </w:r>
+      </w:ins>
+      <w:r>
+        <w:rPr>
+          <w:rFonts w:ascii="Times New Roman" w:hAnsi="Times New Roman" w:cs="Times New Roman"/>
+          <w:sz w:val="24"/>
+          <w:szCs w:val="24"/>
+        </w:rPr>
+        <w:t xml:space="preserve">extended sequence analysis reveals distinct sequence contexts: H_ID29 preferentially deletes CT/TC within tandem repeats, while a common NTNT motif is identified in microhomologies (Figure </w:t>
       </w:r>
       <w:r>
         <w:rPr>
@@ -12286,7 +12116,7 @@
           <w:sz w:val="24"/>
           <w:szCs w:val="24"/>
         </w:rPr>
-        <w:t xml:space="preserve"> novel mutational </w:t>
+        <w:t xml:space="preserve"> </w:t>
       </w:r>
       <w:proofErr w:type="gramStart"/>
       <w:r>
@@ -12295,9 +12125,37 @@
           <w:sz w:val="24"/>
           <w:szCs w:val="24"/>
         </w:rPr>
-        <w:t>signature</w:t>
+        <w:t>novel</w:t>
       </w:r>
       <w:proofErr w:type="gramEnd"/>
+      <w:r>
+        <w:rPr>
+          <w:rFonts w:ascii="Times New Roman" w:hAnsi="Times New Roman" w:cs="Times New Roman"/>
+          <w:sz w:val="24"/>
+          <w:szCs w:val="24"/>
+        </w:rPr>
+        <w:t xml:space="preserve"> mutational </w:t>
+      </w:r>
+      <w:del w:id="114" w:author="Mo Liu" w:date="2025-08-12T15:11:00Z" w16du:dateUtc="2025-08-12T07:11:00Z">
+        <w:r>
+          <w:rPr>
+            <w:rFonts w:ascii="Times New Roman" w:hAnsi="Times New Roman" w:cs="Times New Roman"/>
+            <w:sz w:val="24"/>
+            <w:szCs w:val="24"/>
+          </w:rPr>
+          <w:delText>signature</w:delText>
+        </w:r>
+      </w:del>
+      <w:ins w:id="115" w:author="Mo Liu" w:date="2025-08-12T15:11:00Z" w16du:dateUtc="2025-08-12T07:11:00Z">
+        <w:r>
+          <w:rPr>
+            <w:rFonts w:ascii="Times New Roman" w:hAnsi="Times New Roman" w:cs="Times New Roman"/>
+            <w:sz w:val="24"/>
+            <w:szCs w:val="24"/>
+          </w:rPr>
+          <w:t>signatures</w:t>
+        </w:r>
+      </w:ins>
       <w:r>
         <w:rPr>
           <w:rFonts w:ascii="Times New Roman" w:hAnsi="Times New Roman" w:cs="Times New Roman"/>
@@ -12867,25 +12725,7 @@
           <w:sz w:val="24"/>
           <w:szCs w:val="24"/>
         </w:rPr>
-        <w:t xml:space="preserve">drive the key gene mutations in different </w:t>
-      </w:r>
-      <w:proofErr w:type="gramStart"/>
-      <w:r>
-        <w:rPr>
-          <w:rFonts w:ascii="Times New Roman" w:hAnsi="Times New Roman" w:cs="Times New Roman" w:hint="eastAsia"/>
-          <w:sz w:val="24"/>
-          <w:szCs w:val="24"/>
-        </w:rPr>
-        <w:t>type</w:t>
-      </w:r>
-      <w:proofErr w:type="gramEnd"/>
-      <w:r>
-        <w:rPr>
-          <w:rFonts w:ascii="Times New Roman" w:hAnsi="Times New Roman" w:cs="Times New Roman" w:hint="eastAsia"/>
-          <w:sz w:val="24"/>
-          <w:szCs w:val="24"/>
-        </w:rPr>
-        <w:t xml:space="preserve"> of cancers</w:t>
+        <w:t>drive the key gene mutations in different type of cancers</w:t>
       </w:r>
     </w:p>
     <w:p>
@@ -13040,11 +12880,12 @@
           <w:sz w:val="24"/>
           <w:szCs w:val="24"/>
         </w:rPr>
-        <w:t>ur study established a comprehensive collection of 3</w:t>
-      </w:r>
-      <w:r>
-        <w:rPr>
-          <w:rFonts w:ascii="Times New Roman" w:hAnsi="Times New Roman" w:cs="Times New Roman" w:hint="eastAsia"/>
+        <w:t xml:space="preserve">ur study established a comprehensive collection of </w:t>
+      </w:r>
+      <w:commentRangeStart w:id="116"/>
+      <w:r>
+        <w:rPr>
+          <w:rFonts w:ascii="Times New Roman" w:hAnsi="Times New Roman" w:cs="Times New Roman"/>
           <w:sz w:val="24"/>
           <w:szCs w:val="24"/>
         </w:rPr>
@@ -13052,6 +12893,14 @@
       </w:r>
       <w:r>
         <w:rPr>
+          <w:rFonts w:ascii="Times New Roman" w:hAnsi="Times New Roman" w:cs="Times New Roman" w:hint="eastAsia"/>
+          <w:sz w:val="24"/>
+          <w:szCs w:val="24"/>
+        </w:rPr>
+        <w:t>3</w:t>
+      </w:r>
+      <w:r>
+        <w:rPr>
           <w:rFonts w:ascii="Times New Roman" w:hAnsi="Times New Roman" w:cs="Times New Roman"/>
           <w:sz w:val="24"/>
           <w:szCs w:val="24"/>
@@ -13096,7 +12945,22 @@
           <w:sz w:val="24"/>
           <w:szCs w:val="24"/>
         </w:rPr>
-        <w:t xml:space="preserve"> mutational signatures. We identified </w:t>
+        <w:t xml:space="preserve"> mutational signatures</w:t>
+      </w:r>
+      <w:commentRangeEnd w:id="116"/>
+      <w:r>
+        <w:rPr>
+          <w:rStyle w:val="CommentReference"/>
+        </w:rPr>
+        <w:commentReference w:id="116"/>
+      </w:r>
+      <w:r>
+        <w:rPr>
+          <w:rFonts w:ascii="Times New Roman" w:hAnsi="Times New Roman" w:cs="Times New Roman"/>
+          <w:sz w:val="24"/>
+          <w:szCs w:val="24"/>
+        </w:rPr>
+        <w:t xml:space="preserve">. We identified </w:t>
       </w:r>
       <w:r>
         <w:rPr>
@@ -13618,23 +13482,13 @@
         </w:rPr>
         <w:t xml:space="preserve">used for mutational signature extraction </w:t>
       </w:r>
-      <w:proofErr w:type="gramStart"/>
-      <w:r>
-        <w:rPr>
-          <w:rFonts w:ascii="Times New Roman" w:hAnsi="Times New Roman" w:cs="Times New Roman"/>
-          <w:sz w:val="24"/>
-          <w:szCs w:val="24"/>
-        </w:rPr>
-        <w:t>were</w:t>
-      </w:r>
-      <w:proofErr w:type="gramEnd"/>
-      <w:r>
-        <w:rPr>
-          <w:rFonts w:ascii="Times New Roman" w:hAnsi="Times New Roman" w:cs="Times New Roman"/>
-          <w:sz w:val="24"/>
-          <w:szCs w:val="24"/>
-        </w:rPr>
-        <w:t xml:space="preserve"> provided in </w:t>
+      <w:r>
+        <w:rPr>
+          <w:rFonts w:ascii="Times New Roman" w:hAnsi="Times New Roman" w:cs="Times New Roman"/>
+          <w:sz w:val="24"/>
+          <w:szCs w:val="24"/>
+        </w:rPr>
+        <w:t xml:space="preserve">were provided in </w:t>
       </w:r>
       <w:r>
         <w:rPr>
@@ -13856,23 +13710,13 @@
         </w:rPr>
         <w:t xml:space="preserve"> </w:t>
       </w:r>
-      <w:proofErr w:type="gramStart"/>
-      <w:r>
-        <w:rPr>
-          <w:rFonts w:ascii="Times New Roman" w:hAnsi="Times New Roman" w:cs="Times New Roman"/>
-          <w:sz w:val="24"/>
-          <w:szCs w:val="24"/>
-        </w:rPr>
-        <w:t>These</w:t>
-      </w:r>
-      <w:proofErr w:type="gramEnd"/>
-      <w:r>
-        <w:rPr>
-          <w:rFonts w:ascii="Times New Roman" w:hAnsi="Times New Roman" w:cs="Times New Roman"/>
-          <w:sz w:val="24"/>
-          <w:szCs w:val="24"/>
-        </w:rPr>
-        <w:t xml:space="preserve"> data </w:t>
+      <w:r>
+        <w:rPr>
+          <w:rFonts w:ascii="Times New Roman" w:hAnsi="Times New Roman" w:cs="Times New Roman"/>
+          <w:sz w:val="24"/>
+          <w:szCs w:val="24"/>
+        </w:rPr>
+        <w:t xml:space="preserve">These data </w:t>
       </w:r>
       <w:proofErr w:type="gramStart"/>
       <w:r>
@@ -14227,16 +14071,7 @@
           <w:sz w:val="24"/>
           <w:szCs w:val="24"/>
         </w:rPr>
-        <w:t>, we used the following parameters</w:t>
-      </w:r>
-      <w:proofErr w:type="gramStart"/>
-      <w:r>
-        <w:rPr>
-          <w:rFonts w:ascii="Times New Roman" w:hAnsi="Times New Roman" w:cs="Times New Roman"/>
-          <w:sz w:val="24"/>
-          <w:szCs w:val="24"/>
-        </w:rPr>
-        <w:t xml:space="preserve">: </w:t>
+        <w:t xml:space="preserve">, we used the following parameters: </w:t>
       </w:r>
       <w:r>
         <w:rPr>
@@ -14256,7 +14091,6 @@
         <w:t>seedNumber</w:t>
       </w:r>
       <w:proofErr w:type="spellEnd"/>
-      <w:proofErr w:type="gramEnd"/>
       <w:r>
         <w:rPr>
           <w:rFonts w:ascii="Times New Roman" w:hAnsi="Times New Roman" w:cs="Times New Roman"/>
@@ -14629,7 +14463,7 @@
           <w:sz w:val="24"/>
           <w:szCs w:val="24"/>
         </w:rPr>
-        <w:t xml:space="preserve">We ran MuSiCal with the following parameters: </w:t>
+        <w:t xml:space="preserve">We ran </w:t>
       </w:r>
       <w:proofErr w:type="spellStart"/>
       <w:r>
@@ -14638,6 +14472,24 @@
           <w:sz w:val="24"/>
           <w:szCs w:val="24"/>
         </w:rPr>
+        <w:t>MuSiCal</w:t>
+      </w:r>
+      <w:proofErr w:type="spellEnd"/>
+      <w:r>
+        <w:rPr>
+          <w:rFonts w:ascii="Times New Roman" w:hAnsi="Times New Roman" w:cs="Times New Roman" w:hint="eastAsia"/>
+          <w:sz w:val="24"/>
+          <w:szCs w:val="24"/>
+        </w:rPr>
+        <w:t xml:space="preserve"> with the following parameters: </w:t>
+      </w:r>
+      <w:proofErr w:type="spellStart"/>
+      <w:r>
+        <w:rPr>
+          <w:rFonts w:ascii="Times New Roman" w:hAnsi="Times New Roman" w:cs="Times New Roman" w:hint="eastAsia"/>
+          <w:sz w:val="24"/>
+          <w:szCs w:val="24"/>
+        </w:rPr>
         <w:t>min_n_components</w:t>
       </w:r>
       <w:proofErr w:type="spellEnd"/>
@@ -14665,16 +14517,7 @@
           <w:sz w:val="24"/>
           <w:szCs w:val="24"/>
         </w:rPr>
-        <w:t>=33, method</w:t>
-      </w:r>
-      <w:proofErr w:type="gramStart"/>
-      <w:r>
-        <w:rPr>
-          <w:rFonts w:ascii="Times New Roman" w:hAnsi="Times New Roman" w:cs="Times New Roman" w:hint="eastAsia"/>
-          <w:sz w:val="24"/>
-          <w:szCs w:val="24"/>
-        </w:rPr>
-        <w:t>=</w:t>
+        <w:t>=33, method=</w:t>
       </w:r>
       <w:r>
         <w:rPr>
@@ -14685,7 +14528,6 @@
         <w:t>“</w:t>
       </w:r>
       <w:proofErr w:type="spellStart"/>
-      <w:proofErr w:type="gramEnd"/>
       <w:r>
         <w:rPr>
           <w:rFonts w:ascii="Times New Roman" w:hAnsi="Times New Roman" w:cs="Times New Roman" w:hint="eastAsia"/>
@@ -15434,7 +15276,7 @@
           <w:sz w:val="24"/>
           <w:szCs w:val="24"/>
         </w:rPr>
-        <w:pPrChange w:id="113" w:author="Mini Huang" w:date="2025-07-04T09:43:00Z">
+        <w:pPrChange w:id="117" w:author="Mini Huang" w:date="2025-07-04T09:43:00Z">
           <w:pPr>
             <w:spacing w:line="360" w:lineRule="auto"/>
           </w:pPr>
@@ -15585,79 +15427,7 @@
           <w:sz w:val="24"/>
           <w:szCs w:val="24"/>
         </w:rPr>
-        <w:t xml:space="preserve"> + strand of the reference genome, replication timing </w:t>
-      </w:r>
-      <w:proofErr w:type="gramStart"/>
-      <w:r>
-        <w:rPr>
-          <w:rFonts w:ascii="Times New Roman" w:hAnsi="Times New Roman" w:cs="Times New Roman"/>
-          <w:sz w:val="24"/>
-          <w:szCs w:val="24"/>
-        </w:rPr>
-        <w:t>signal</w:t>
-      </w:r>
-      <w:proofErr w:type="gramEnd"/>
-      <w:r>
-        <w:rPr>
-          <w:rFonts w:ascii="Times New Roman" w:hAnsi="Times New Roman" w:cs="Times New Roman"/>
-          <w:sz w:val="24"/>
-          <w:szCs w:val="24"/>
-        </w:rPr>
-        <w:t xml:space="preserve"> were examined for consecutive stretches of the genome (from valley to peak or </w:t>
-      </w:r>
-      <w:proofErr w:type="gramStart"/>
-      <w:r>
-        <w:rPr>
-          <w:rFonts w:ascii="Times New Roman" w:hAnsi="Times New Roman" w:cs="Times New Roman"/>
-          <w:sz w:val="24"/>
-          <w:szCs w:val="24"/>
-        </w:rPr>
-        <w:t>form</w:t>
-      </w:r>
-      <w:proofErr w:type="gramEnd"/>
-      <w:r>
-        <w:rPr>
-          <w:rFonts w:ascii="Times New Roman" w:hAnsi="Times New Roman" w:cs="Times New Roman"/>
-          <w:sz w:val="24"/>
-          <w:szCs w:val="24"/>
-        </w:rPr>
-        <w:t xml:space="preserve"> peak to valley), with positive slope </w:t>
-      </w:r>
-      <w:proofErr w:type="gramStart"/>
-      <w:r>
-        <w:rPr>
-          <w:rFonts w:ascii="Times New Roman" w:hAnsi="Times New Roman" w:cs="Times New Roman"/>
-          <w:sz w:val="24"/>
-          <w:szCs w:val="24"/>
-        </w:rPr>
-        <w:t>corresponded</w:t>
-      </w:r>
-      <w:proofErr w:type="gramEnd"/>
-      <w:r>
-        <w:rPr>
-          <w:rFonts w:ascii="Times New Roman" w:hAnsi="Times New Roman" w:cs="Times New Roman"/>
-          <w:sz w:val="24"/>
-          <w:szCs w:val="24"/>
-        </w:rPr>
-        <w:t xml:space="preserve"> to leading strand regions and negative slope </w:t>
-      </w:r>
-      <w:proofErr w:type="gramStart"/>
-      <w:r>
-        <w:rPr>
-          <w:rFonts w:ascii="Times New Roman" w:hAnsi="Times New Roman" w:cs="Times New Roman"/>
-          <w:sz w:val="24"/>
-          <w:szCs w:val="24"/>
-        </w:rPr>
-        <w:t>corresponded</w:t>
-      </w:r>
-      <w:proofErr w:type="gramEnd"/>
-      <w:r>
-        <w:rPr>
-          <w:rFonts w:ascii="Times New Roman" w:hAnsi="Times New Roman" w:cs="Times New Roman"/>
-          <w:sz w:val="24"/>
-          <w:szCs w:val="24"/>
-        </w:rPr>
-        <w:t xml:space="preserve"> to lagging strand </w:t>
+        <w:t xml:space="preserve"> + strand of the reference genome, replication timing signal were examined for consecutive stretches of the genome (from valley to peak or form peak to valley), with positive slope corresponded to leading strand regions and negative slope corresponded to lagging strand </w:t>
       </w:r>
       <w:r>
         <w:rPr>
@@ -15841,23 +15611,13 @@
           <w:szCs w:val="24"/>
         </w:rPr>
       </w:pPr>
-      <w:proofErr w:type="gramStart"/>
-      <w:r>
-        <w:rPr>
-          <w:rFonts w:ascii="Times New Roman" w:hAnsi="Times New Roman" w:cs="Times New Roman"/>
-          <w:sz w:val="24"/>
-          <w:szCs w:val="24"/>
-        </w:rPr>
-        <w:t>Odds</w:t>
-      </w:r>
-      <w:proofErr w:type="gramEnd"/>
-      <w:r>
-        <w:rPr>
-          <w:rFonts w:ascii="Times New Roman" w:hAnsi="Times New Roman" w:cs="Times New Roman"/>
-          <w:sz w:val="24"/>
-          <w:szCs w:val="24"/>
-        </w:rPr>
-        <w:t xml:space="preserve"> ratio between the ratio of real somatic indels and the ratio of simulated somatic indels was calculated:</w:t>
+      <w:r>
+        <w:rPr>
+          <w:rFonts w:ascii="Times New Roman" w:hAnsi="Times New Roman" w:cs="Times New Roman"/>
+          <w:sz w:val="24"/>
+          <w:szCs w:val="24"/>
+        </w:rPr>
+        <w:t>Odds ratio between the ratio of real somatic indels and the ratio of simulated somatic indels was calculated:</w:t>
       </w:r>
     </w:p>
     <w:p>
@@ -15924,23 +15684,13 @@
           <w:szCs w:val="24"/>
         </w:rPr>
       </w:pPr>
-      <w:proofErr w:type="gramStart"/>
-      <w:r>
-        <w:rPr>
-          <w:rFonts w:ascii="Times New Roman" w:hAnsi="Times New Roman" w:cs="Times New Roman"/>
-          <w:sz w:val="24"/>
-          <w:szCs w:val="24"/>
-        </w:rPr>
-        <w:t>p values</w:t>
-      </w:r>
-      <w:proofErr w:type="gramEnd"/>
-      <w:r>
-        <w:rPr>
-          <w:rFonts w:ascii="Times New Roman" w:hAnsi="Times New Roman" w:cs="Times New Roman"/>
-          <w:sz w:val="24"/>
-          <w:szCs w:val="24"/>
-        </w:rPr>
-        <w:t xml:space="preserve"> were calculated for the odds ratio using Fisher’s exact test. </w:t>
+      <w:r>
+        <w:rPr>
+          <w:rFonts w:ascii="Times New Roman" w:hAnsi="Times New Roman" w:cs="Times New Roman"/>
+          <w:sz w:val="24"/>
+          <w:szCs w:val="24"/>
+        </w:rPr>
+        <w:t xml:space="preserve">p values were calculated for the odds ratio using Fisher’s exact test. </w:t>
       </w:r>
       <w:r>
         <w:rPr>
@@ -16476,25 +16226,7 @@
           <w:sz w:val="24"/>
           <w:szCs w:val="24"/>
         </w:rPr>
-        <w:t xml:space="preserve"> increasing from early to late replicating regions if the slope m &gt; </w:t>
-      </w:r>
-      <w:proofErr w:type="gramStart"/>
-      <w:r>
-        <w:rPr>
-          <w:rFonts w:ascii="Times New Roman" w:hAnsi="Times New Roman" w:cs="Times New Roman"/>
-          <w:sz w:val="24"/>
-          <w:szCs w:val="24"/>
-        </w:rPr>
-        <w:t>0, and</w:t>
-      </w:r>
-      <w:proofErr w:type="gramEnd"/>
-      <w:r>
-        <w:rPr>
-          <w:rFonts w:ascii="Times New Roman" w:hAnsi="Times New Roman" w:cs="Times New Roman"/>
-          <w:sz w:val="24"/>
-          <w:szCs w:val="24"/>
-        </w:rPr>
-        <w:t xml:space="preserve"> </w:t>
+        <w:t xml:space="preserve"> increasing from early to late replicating regions if the slope m &gt; 0, and </w:t>
       </w:r>
       <w:proofErr w:type="gramStart"/>
       <w:r>
@@ -16895,7 +16627,7 @@
         </w:rPr>
         <w:t xml:space="preserve">Exon 1 human </w:t>
       </w:r>
-      <w:bookmarkStart w:id="114" w:name="_Hlk191059301"/>
+      <w:bookmarkStart w:id="118" w:name="_Hlk191059301"/>
       <w:r>
         <w:rPr>
           <w:rFonts w:ascii="Times New Roman" w:hAnsi="Times New Roman" w:cs="Times New Roman"/>
@@ -16904,7 +16636,7 @@
         </w:rPr>
         <w:t>RNASEH2b</w:t>
       </w:r>
-      <w:bookmarkEnd w:id="114"/>
+      <w:bookmarkEnd w:id="118"/>
       <w:r>
         <w:rPr>
           <w:rFonts w:ascii="Times New Roman" w:hAnsi="Times New Roman" w:cs="Times New Roman"/>
@@ -17136,25 +16868,7 @@
           <w:sz w:val="24"/>
           <w:szCs w:val="24"/>
         </w:rPr>
-        <w:t xml:space="preserve"> III (BD Biosciences). The single cell </w:t>
-      </w:r>
-      <w:proofErr w:type="gramStart"/>
-      <w:r>
-        <w:rPr>
-          <w:rFonts w:ascii="Times New Roman" w:hAnsi="Times New Roman" w:cs="Times New Roman"/>
-          <w:sz w:val="24"/>
-          <w:szCs w:val="24"/>
-        </w:rPr>
-        <w:t>was continued</w:t>
-      </w:r>
-      <w:proofErr w:type="gramEnd"/>
-      <w:r>
-        <w:rPr>
-          <w:rFonts w:ascii="Times New Roman" w:hAnsi="Times New Roman" w:cs="Times New Roman"/>
-          <w:sz w:val="24"/>
-          <w:szCs w:val="24"/>
-        </w:rPr>
-        <w:t xml:space="preserve"> to culture around 2 to 3 weeks in the 96-well plate until the colony could be visualized by eyes. Cell colonies were </w:t>
+        <w:t xml:space="preserve"> III (BD Biosciences). The single cell was continued to culture around 2 to 3 weeks in the 96-well plate until the colony could be visualized by eyes. Cell colonies were </w:t>
       </w:r>
       <w:proofErr w:type="spellStart"/>
       <w:r>
@@ -17172,43 +16886,7 @@
           <w:sz w:val="24"/>
           <w:szCs w:val="24"/>
         </w:rPr>
-        <w:t xml:space="preserve"> by 10ul of 0.05% (1:10 dilution of 0.5% Trypsin-EDTA no phenol red, Gibco™, Cat. No.  15400054). Cell suspension was divided to half. Half of the cells were kept in culture. The </w:t>
-      </w:r>
-      <w:proofErr w:type="gramStart"/>
-      <w:r>
-        <w:rPr>
-          <w:rFonts w:ascii="Times New Roman" w:hAnsi="Times New Roman" w:cs="Times New Roman"/>
-          <w:sz w:val="24"/>
-          <w:szCs w:val="24"/>
-        </w:rPr>
-        <w:t>rest half</w:t>
-      </w:r>
-      <w:proofErr w:type="gramEnd"/>
-      <w:r>
-        <w:rPr>
-          <w:rFonts w:ascii="Times New Roman" w:hAnsi="Times New Roman" w:cs="Times New Roman"/>
-          <w:sz w:val="24"/>
-          <w:szCs w:val="24"/>
-        </w:rPr>
-        <w:t xml:space="preserve"> of cells </w:t>
-      </w:r>
-      <w:proofErr w:type="gramStart"/>
-      <w:r>
-        <w:rPr>
-          <w:rFonts w:ascii="Times New Roman" w:hAnsi="Times New Roman" w:cs="Times New Roman"/>
-          <w:sz w:val="24"/>
-          <w:szCs w:val="24"/>
-        </w:rPr>
-        <w:t>was</w:t>
-      </w:r>
-      <w:proofErr w:type="gramEnd"/>
-      <w:r>
-        <w:rPr>
-          <w:rFonts w:ascii="Times New Roman" w:hAnsi="Times New Roman" w:cs="Times New Roman"/>
-          <w:sz w:val="24"/>
-          <w:szCs w:val="24"/>
-        </w:rPr>
-        <w:t xml:space="preserve"> added to 10μl of Direct-Lyse lysis buffer (10mM Tris pH 8.0, 2.5mM EDTA, 0.2M NaCl, 0.15% SDS, 0.3% Tween-20) in PCR tube. The cells were then subjected to </w:t>
+        <w:t xml:space="preserve"> by 10ul of 0.05% (1:10 dilution of 0.5% Trypsin-EDTA no phenol red, Gibco™, Cat. No.  15400054). Cell suspension was divided to half. Half of the cells were kept in culture. The rest half of cells was added to 10μl of Direct-Lyse lysis buffer (10mM Tris pH 8.0, 2.5mM EDTA, 0.2M NaCl, 0.15% SDS, 0.3% Tween-20) in PCR tube. The cells were then subjected to </w:t>
       </w:r>
       <w:r>
         <w:rPr>
@@ -17217,25 +16895,7 @@
           <w:szCs w:val="24"/>
         </w:rPr>
         <w:lastRenderedPageBreak/>
-        <w:t xml:space="preserve">a series of heating and cooling to ensure complete lysis: 65 °C for 30s, 8 °C for 30s, 65 °C for 1.5min, 97 °C for 3min, 8 °C for 1min, 65 °C for 3min, 97 °C for 1min, 65 °C for 1min, and 80 °C for 10min(ref 2). The lysates were then diluted with 40μl of water and cell lysis PCR was performed as regular PCR under the conditions: Initial denaturation, 5 min at 95 °C. Denaturation, 15 sec at 95 °C. Annealing, 15 sec at 58 °C. Extension, 15 sec at 72 °C for 28 cycles following final extension 10 min. Primers used for detected wild type RNASEH2b and knock-out RNASEH2b were RNASEH2B_Wt_Fwd-GCCCTGCTTCTGTGATCCTA, RNASEH2B_Wt_Rev-TCGCTTTGAACTACCCTTGG and RNASEH2B_ko_Fwd- CGCAGACCCAATCCTAGC, RNASEH2B_ko_Rev: TCCCTAGGCCAAATTCCTTT. Discard the cells which the PCR product only showed wild type band. Cells with completed knockout of RNASEH2b gene </w:t>
-      </w:r>
-      <w:proofErr w:type="gramStart"/>
-      <w:r>
-        <w:rPr>
-          <w:rFonts w:ascii="Times New Roman" w:hAnsi="Times New Roman" w:cs="Times New Roman"/>
-          <w:sz w:val="24"/>
-          <w:szCs w:val="24"/>
-        </w:rPr>
-        <w:t>was</w:t>
-      </w:r>
-      <w:proofErr w:type="gramEnd"/>
-      <w:r>
-        <w:rPr>
-          <w:rFonts w:ascii="Times New Roman" w:hAnsi="Times New Roman" w:cs="Times New Roman"/>
-          <w:sz w:val="24"/>
-          <w:szCs w:val="24"/>
-        </w:rPr>
-        <w:t xml:space="preserve"> confirmed by Western blot. 15 </w:t>
+        <w:t xml:space="preserve">a series of heating and cooling to ensure complete lysis: 65 °C for 30s, 8 °C for 30s, 65 °C for 1.5min, 97 °C for 3min, 8 °C for 1min, 65 °C for 3min, 97 °C for 1min, 65 °C for 1min, and 80 °C for 10min(ref 2). The lysates were then diluted with 40μl of water and cell lysis PCR was performed as regular PCR under the conditions: Initial denaturation, 5 min at 95 °C. Denaturation, 15 sec at 95 °C. Annealing, 15 sec at 58 °C. Extension, 15 sec at 72 °C for 28 cycles following final extension 10 min. Primers used for detected wild type RNASEH2b and knock-out RNASEH2b were RNASEH2B_Wt_Fwd-GCCCTGCTTCTGTGATCCTA, RNASEH2B_Wt_Rev-TCGCTTTGAACTACCCTTGG and RNASEH2B_ko_Fwd- CGCAGACCCAATCCTAGC, RNASEH2B_ko_Rev: TCCCTAGGCCAAATTCCTTT. Discard the cells which the PCR product only showed wild type band. Cells with completed knockout of RNASEH2b gene was confirmed by Western blot. 15 </w:t>
       </w:r>
       <w:proofErr w:type="spellStart"/>
       <w:r>
@@ -19155,6 +18815,22 @@
       </w:r>
     </w:p>
   </w:comment>
+  <w:comment w:id="116" w:author="Mo Liu" w:date="2025-08-12T15:14:00Z" w:initials="ML">
+    <w:p>
+      <w:pPr>
+        <w:pStyle w:val="CommentText"/>
+      </w:pPr>
+      <w:r>
+        <w:rPr>
+          <w:rStyle w:val="CommentReference"/>
+        </w:rPr>
+        <w:annotationRef/>
+      </w:r>
+      <w:r>
+        <w:t>Do we need to mention how many are novel?</w:t>
+      </w:r>
+    </w:p>
+  </w:comment>
 </w:comments>
 </file>
 
@@ -19164,6 +18840,7 @@
   <w15:commentEx w15:paraId="689F7605" w15:done="0"/>
   <w15:commentEx w15:paraId="7F453A41" w15:done="0"/>
   <w15:commentEx w15:paraId="5BDE848F" w15:done="0"/>
+  <w15:commentEx w15:paraId="682C8C4D" w15:done="0"/>
 </w15:commentsEx>
 </file>
 
@@ -19173,6 +18850,7 @@
   <w16cex:commentExtensible w16cex:durableId="60BEFC95" w16cex:dateUtc="2025-07-11T06:31:00Z"/>
   <w16cex:commentExtensible w16cex:durableId="6566E6AB" w16cex:dateUtc="2025-06-24T08:45:00Z"/>
   <w16cex:commentExtensible w16cex:durableId="2182850F" w16cex:dateUtc="2025-06-20T06:24:00Z"/>
+  <w16cex:commentExtensible w16cex:durableId="319C6963" w16cex:dateUtc="2025-08-12T07:14:00Z"/>
 </w16cex:commentsExtensible>
 </file>
 
@@ -19182,6 +18860,7 @@
   <w16cid:commentId w16cid:paraId="689F7605" w16cid:durableId="60BEFC95"/>
   <w16cid:commentId w16cid:paraId="7F453A41" w16cid:durableId="6566E6AB"/>
   <w16cid:commentId w16cid:paraId="5BDE848F" w16cid:durableId="2182850F"/>
+  <w16cid:commentId w16cid:paraId="682C8C4D" w16cid:durableId="319C6963"/>
 </w16cid:commentsIds>
 </file>
 
@@ -20366,8 +20045,8 @@
     <w:pitch w:val="variable"/>
     <w:sig w:usb0="00000000" w:usb1="10000000" w:usb2="00000000" w:usb3="00000000" w:csb0="80000000" w:csb1="00000000"/>
   </w:font>
-  <w:font w:name="DengXian">
-    <w:altName w:val="等线"/>
+  <w:font w:name="等线">
+    <w:altName w:val="DengXian"/>
     <w:panose1 w:val="02010600030101010101"/>
     <w:charset w:val="86"/>
     <w:family w:val="auto"/>
@@ -20388,8 +20067,7 @@
     <w:pitch w:val="variable"/>
     <w:sig w:usb0="E4002EFF" w:usb1="C200247B" w:usb2="00000009" w:usb3="00000000" w:csb0="000001FF" w:csb1="00000000"/>
   </w:font>
-  <w:font w:name="DengXian Light">
-    <w:altName w:val="等线 Light"/>
+  <w:font w:name="等线 Light">
     <w:panose1 w:val="02010600030101010101"/>
     <w:charset w:val="86"/>
     <w:family w:val="auto"/>
@@ -20423,18 +20101,6 @@
     <w:family w:val="swiss"/>
     <w:pitch w:val="variable"/>
     <w:sig w:usb0="E4002EFF" w:usb1="C200247B" w:usb2="00000009" w:usb3="00000000" w:csb0="000001FF" w:csb1="00000000"/>
-  </w:font>
-  <w:font w:name="Aptos">
-    <w:charset w:val="00"/>
-    <w:family w:val="swiss"/>
-    <w:pitch w:val="variable"/>
-    <w:sig w:usb0="20000287" w:usb1="00000003" w:usb2="00000000" w:usb3="00000000" w:csb0="0000019F" w:csb1="00000000"/>
-  </w:font>
-  <w:font w:name="Aptos Display">
-    <w:charset w:val="00"/>
-    <w:family w:val="swiss"/>
-    <w:pitch w:val="variable"/>
-    <w:sig w:usb0="20000287" w:usb1="00000003" w:usb2="00000000" w:usb3="00000000" w:csb0="0000019F" w:csb1="00000000"/>
   </w:font>
 </w:fonts>
 </file>
@@ -20503,6 +20169,7 @@
     <w:rsid w:val="003E7E0F"/>
     <w:rsid w:val="003F2736"/>
     <w:rsid w:val="004165A8"/>
+    <w:rsid w:val="00422482"/>
     <w:rsid w:val="0048034F"/>
     <w:rsid w:val="00483217"/>
     <w:rsid w:val="00492925"/>
@@ -20564,6 +20231,7 @@
     <w:rsid w:val="00B90F76"/>
     <w:rsid w:val="00BA7F5C"/>
     <w:rsid w:val="00BE4664"/>
+    <w:rsid w:val="00C04197"/>
     <w:rsid w:val="00C5376A"/>
     <w:rsid w:val="00C72B37"/>
     <w:rsid w:val="00CA370A"/>
@@ -21359,12 +21027,6 @@
 </file>
 
 <file path=customXml/item1.xml><?xml version="1.0" encoding="utf-8"?>
-<p:properties xmlns:p="http://schemas.microsoft.com/office/2006/metadata/properties" xmlns:xsi="http://www.w3.org/2001/XMLSchema-instance" xmlns:pc="http://schemas.microsoft.com/office/infopath/2007/PartnerControls">
-  <documentManagement/>
-</p:properties>
-</file>
-
-<file path=customXml/item2.xml><?xml version="1.0" encoding="utf-8"?>
 <?mso-contentType ?>
 <FormTemplates xmlns="http://schemas.microsoft.com/sharepoint/v3/contenttype/forms">
   <Display>DocumentLibraryForm</Display>
@@ -21373,7 +21035,17 @@
 </FormTemplates>
 </file>
 
+<file path=customXml/item2.xml><?xml version="1.0" encoding="utf-8"?>
+<p:properties xmlns:p="http://schemas.microsoft.com/office/2006/metadata/properties" xmlns:xsi="http://www.w3.org/2001/XMLSchema-instance" xmlns:pc="http://schemas.microsoft.com/office/infopath/2007/PartnerControls">
+  <documentManagement/>
+</p:properties>
+</file>
+
 <file path=customXml/item3.xml><?xml version="1.0" encoding="utf-8"?>
+<b:Sources xmlns:b="http://schemas.openxmlformats.org/officeDocument/2006/bibliography" xmlns="http://schemas.openxmlformats.org/officeDocument/2006/bibliography" SelectedStyle="\CHICAGO.XSL" StyleName="Chicago" Version="16"/>
+</file>
+
+<file path=customXml/item4.xml><?xml version="1.0" encoding="utf-8"?>
 <ct:contentTypeSchema xmlns:ct="http://schemas.microsoft.com/office/2006/metadata/contentType" xmlns:ma="http://schemas.microsoft.com/office/2006/metadata/properties/metaAttributes" ct:_="" ma:_="" ma:contentTypeName="Document" ma:contentTypeID="0x010100FF6C6EA79DECA4438CEEEF1B06B7D479" ma:contentTypeVersion="11" ma:contentTypeDescription="Create a new document." ma:contentTypeScope="" ma:versionID="59306fbc696ac60d252eb5d7e9b2f234">
   <xsd:schema xmlns:xsd="http://www.w3.org/2001/XMLSchema" xmlns:xs="http://www.w3.org/2001/XMLSchema" xmlns:p="http://schemas.microsoft.com/office/2006/metadata/properties" xmlns:ns3="785bc66c-0f2f-4b4a-b219-0c59c8aa989f" targetNamespace="http://schemas.microsoft.com/office/2006/metadata/properties" ma:root="true" ma:fieldsID="d992e46d3823da1a4351aec5f2f9f9fb" ns3:_="">
     <xsd:import namespace="785bc66c-0f2f-4b4a-b219-0c59c8aa989f"/>
@@ -21563,11 +21235,15 @@
 </ct:contentTypeSchema>
 </file>
 
-<file path=customXml/item4.xml><?xml version="1.0" encoding="utf-8"?>
-<b:Sources xmlns:b="http://schemas.openxmlformats.org/officeDocument/2006/bibliography" xmlns="http://schemas.openxmlformats.org/officeDocument/2006/bibliography" SelectedStyle="\CHICAGO.XSL" StyleName="Chicago" Version="16"/>
+<file path=customXml/itemProps1.xml><?xml version="1.0" encoding="utf-8"?>
+<ds:datastoreItem xmlns:ds="http://schemas.openxmlformats.org/officeDocument/2006/customXml" ds:itemID="{6DCE581B-9398-4C92-88C6-584968675816}">
+  <ds:schemaRefs>
+    <ds:schemaRef ds:uri="http://schemas.microsoft.com/sharepoint/v3/contenttype/forms"/>
+  </ds:schemaRefs>
+</ds:datastoreItem>
 </file>
 
-<file path=customXml/itemProps1.xml><?xml version="1.0" encoding="utf-8"?>
+<file path=customXml/itemProps2.xml><?xml version="1.0" encoding="utf-8"?>
 <ds:datastoreItem xmlns:ds="http://schemas.openxmlformats.org/officeDocument/2006/customXml" ds:itemID="{7EF22130-B7D7-4BC8-8939-CB3E550FD260}">
   <ds:schemaRefs>
     <ds:schemaRef ds:uri="http://schemas.microsoft.com/office/2006/metadata/properties"/>
@@ -21576,15 +21252,15 @@
 </ds:datastoreItem>
 </file>
 
-<file path=customXml/itemProps2.xml><?xml version="1.0" encoding="utf-8"?>
-<ds:datastoreItem xmlns:ds="http://schemas.openxmlformats.org/officeDocument/2006/customXml" ds:itemID="{6DCE581B-9398-4C92-88C6-584968675816}">
+<file path=customXml/itemProps3.xml><?xml version="1.0" encoding="utf-8"?>
+<ds:datastoreItem xmlns:ds="http://schemas.openxmlformats.org/officeDocument/2006/customXml" ds:itemID="{551CE2B7-5A74-4FE4-B8D7-B5B70B4EED3B}">
   <ds:schemaRefs>
-    <ds:schemaRef ds:uri="http://schemas.microsoft.com/sharepoint/v3/contenttype/forms"/>
+    <ds:schemaRef ds:uri="http://schemas.openxmlformats.org/officeDocument/2006/bibliography"/>
   </ds:schemaRefs>
 </ds:datastoreItem>
 </file>
 
-<file path=customXml/itemProps3.xml><?xml version="1.0" encoding="utf-8"?>
+<file path=customXml/itemProps4.xml><?xml version="1.0" encoding="utf-8"?>
 <ds:datastoreItem xmlns:ds="http://schemas.openxmlformats.org/officeDocument/2006/customXml" ds:itemID="{E2F9EA07-7443-4F34-A467-8B9C532153C3}">
   <ds:schemaRefs>
     <ds:schemaRef ds:uri="http://schemas.microsoft.com/office/2006/metadata/contentType"/>
@@ -21600,12 +21276,4 @@
     <ds:schemaRef ds:uri="http://schemas.microsoft.com/internal/obd"/>
   </ds:schemaRefs>
 </ds:datastoreItem>
-</file>
-
-<file path=customXml/itemProps4.xml><?xml version="1.0" encoding="utf-8"?>
-<ds:datastoreItem xmlns:ds="http://schemas.openxmlformats.org/officeDocument/2006/customXml" ds:itemID="{551CE2B7-5A74-4FE4-B8D7-B5B70B4EED3B}">
-  <ds:schemaRefs>
-    <ds:schemaRef ds:uri="http://schemas.openxmlformats.org/officeDocument/2006/bibliography"/>
-  </ds:schemaRefs>
-</ds:datastoreItem>
 </file>
</xml_diff>